<commit_message>
Update email and prototype.pdf
</commit_message>
<xml_diff>
--- a/Attack/prototype.docx
+++ b/Attack/prototype.docx
@@ -148,22 +148,25 @@
       </w:pPr>
     </w:p>
     <w:p>
-      <w:pPr>
-        <w:rPr>
-          <w:lang w:val="en-US"/>
-        </w:rPr>
-      </w:pPr>
+      <w:r>
+        <w:lastRenderedPageBreak/>
+        <w:fldChar w:fldCharType="begin"/>
+      </w:r>
+      <w:r>
+        <w:instrText xml:space="preserve"> INCLUDEPICTURE "https://ih1.redbubble.net/image.323556278.5756/icr,iphone_14_soft,back,a,x1000-bg,f8f8f8.u3.jpg" \* MERGEFORMATINET </w:instrText>
+      </w:r>
+      <w:r>
+        <w:fldChar w:fldCharType="separate"/>
+      </w:r>
       <w:r>
         <w:rPr>
           <w:noProof/>
-          <w:lang w:val="en-US"/>
-        </w:rPr>
-        <w:lastRenderedPageBreak/>
+        </w:rPr>
         <w:drawing>
-          <wp:inline distT="0" distB="0" distL="0" distR="0" wp14:anchorId="2329C6B7" wp14:editId="6E70D2BF">
-            <wp:extent cx="5731510" cy="3820795"/>
-            <wp:effectExtent l="0" t="0" r="0" b="1905"/>
-            <wp:docPr id="1" name="Picture 1"/>
+          <wp:inline distT="0" distB="0" distL="0" distR="0" wp14:anchorId="424DB9F8" wp14:editId="3E628C22">
+            <wp:extent cx="5731510" cy="7642225"/>
+            <wp:effectExtent l="0" t="0" r="0" b="3175"/>
+            <wp:docPr id="2" name="Picture 2" descr="Ipear - Apple iphone &quot; iPhone Case for Sale by Rosso46 | Redbubble"/>
             <wp:cNvGraphicFramePr>
               <a:graphicFrameLocks xmlns:a="http://schemas.openxmlformats.org/drawingml/2006/main" noChangeAspect="1"/>
             </wp:cNvGraphicFramePr>
@@ -171,35 +174,123 @@
               <a:graphicData uri="http://schemas.openxmlformats.org/drawingml/2006/picture">
                 <pic:pic xmlns:pic="http://schemas.openxmlformats.org/drawingml/2006/picture">
                   <pic:nvPicPr>
-                    <pic:cNvPr id="1" name="Picture 1"/>
-                    <pic:cNvPicPr/>
+                    <pic:cNvPr id="0" name="Picture 1" descr="Ipear - Apple iphone &quot; iPhone Case for Sale by Rosso46 | Redbubble"/>
+                    <pic:cNvPicPr>
+                      <a:picLocks noChangeAspect="1" noChangeArrowheads="1"/>
+                    </pic:cNvPicPr>
                   </pic:nvPicPr>
                   <pic:blipFill>
-                    <a:blip r:embed="rId5" cstate="print">
+                    <a:blip r:embed="rId5">
                       <a:extLst>
                         <a:ext uri="{28A0092B-C50C-407E-A947-70E740481C1C}">
                           <a14:useLocalDpi xmlns:a14="http://schemas.microsoft.com/office/drawing/2010/main" val="0"/>
                         </a:ext>
                       </a:extLst>
                     </a:blip>
+                    <a:srcRect/>
                     <a:stretch>
                       <a:fillRect/>
                     </a:stretch>
                   </pic:blipFill>
-                  <pic:spPr>
+                  <pic:spPr bwMode="auto">
                     <a:xfrm>
                       <a:off x="0" y="0"/>
-                      <a:ext cx="5731510" cy="3820795"/>
+                      <a:ext cx="5731510" cy="7642225"/>
                     </a:xfrm>
                     <a:prstGeom prst="rect">
                       <a:avLst/>
                     </a:prstGeom>
+                    <a:noFill/>
+                    <a:ln>
+                      <a:noFill/>
+                    </a:ln>
                   </pic:spPr>
                 </pic:pic>
               </a:graphicData>
             </a:graphic>
           </wp:inline>
         </w:drawing>
+      </w:r>
+      <w:r>
+        <w:fldChar w:fldCharType="end"/>
+      </w:r>
+    </w:p>
+    <w:p>
+      <w:r>
+        <w:lastRenderedPageBreak/>
+        <w:fldChar w:fldCharType="begin"/>
+      </w:r>
+      <w:r>
+        <w:instrText xml:space="preserve"> INCLUDEPICTURE "http://images5.fanpop.com/image/photos/30700000/iPear-Store-icarly-30787401-385-510.jpg" \* MERGEFORMATINET </w:instrText>
+      </w:r>
+      <w:r>
+        <w:fldChar w:fldCharType="separate"/>
+      </w:r>
+      <w:r>
+        <w:rPr>
+          <w:noProof/>
+        </w:rPr>
+        <w:drawing>
+          <wp:inline distT="0" distB="0" distL="0" distR="0" wp14:anchorId="394F3367" wp14:editId="7CB7E992">
+            <wp:extent cx="4883785" cy="6481445"/>
+            <wp:effectExtent l="0" t="0" r="5715" b="0"/>
+            <wp:docPr id="3" name="Picture 3" descr="iPear Store - iCarly Photo (30787401) - Fanpop"/>
+            <wp:cNvGraphicFramePr>
+              <a:graphicFrameLocks xmlns:a="http://schemas.openxmlformats.org/drawingml/2006/main" noChangeAspect="1"/>
+            </wp:cNvGraphicFramePr>
+            <a:graphic xmlns:a="http://schemas.openxmlformats.org/drawingml/2006/main">
+              <a:graphicData uri="http://schemas.openxmlformats.org/drawingml/2006/picture">
+                <pic:pic xmlns:pic="http://schemas.openxmlformats.org/drawingml/2006/picture">
+                  <pic:nvPicPr>
+                    <pic:cNvPr id="0" name="Picture 3" descr="iPear Store - iCarly Photo (30787401) - Fanpop"/>
+                    <pic:cNvPicPr>
+                      <a:picLocks noChangeAspect="1" noChangeArrowheads="1"/>
+                    </pic:cNvPicPr>
+                  </pic:nvPicPr>
+                  <pic:blipFill>
+                    <a:blip r:embed="rId6">
+                      <a:extLst>
+                        <a:ext uri="{28A0092B-C50C-407E-A947-70E740481C1C}">
+                          <a14:useLocalDpi xmlns:a14="http://schemas.microsoft.com/office/drawing/2010/main" val="0"/>
+                        </a:ext>
+                      </a:extLst>
+                    </a:blip>
+                    <a:srcRect/>
+                    <a:stretch>
+                      <a:fillRect/>
+                    </a:stretch>
+                  </pic:blipFill>
+                  <pic:spPr bwMode="auto">
+                    <a:xfrm>
+                      <a:off x="0" y="0"/>
+                      <a:ext cx="4883785" cy="6481445"/>
+                    </a:xfrm>
+                    <a:prstGeom prst="rect">
+                      <a:avLst/>
+                    </a:prstGeom>
+                    <a:noFill/>
+                    <a:ln>
+                      <a:noFill/>
+                    </a:ln>
+                  </pic:spPr>
+                </pic:pic>
+              </a:graphicData>
+            </a:graphic>
+          </wp:inline>
+        </w:drawing>
+      </w:r>
+      <w:r>
+        <w:fldChar w:fldCharType="end"/>
+      </w:r>
+    </w:p>
+    <w:p>
+      <w:pPr>
+        <w:rPr>
+          <w:lang w:val="en-US"/>
+        </w:rPr>
+      </w:pPr>
+      <w:r>
+        <w:t>Bruh</w:t>
       </w:r>
     </w:p>
     <w:sectPr>

</xml_diff>